<commit_message>
sửa đổi in phiếu độc giả
</commit_message>
<xml_diff>
--- a/ReaderFiles/1.docx
+++ b/ReaderFiles/1.docx
@@ -47,14 +47,14 @@
         <w:tc>
           <w:p>
             <w:r>
-              <w:t>Email: 1</w:t>
+              <w:t>Email: adgtuan@gmail.com</w:t>
             </w:r>
           </w:p>
         </w:tc>
         <w:tc>
           <w:p>
             <w:r>
-              <w:t xml:space="preserve">Ngày lập thẻ: </w:t>
+              <w:t>Ngày lập thẻ: 2020-07-31</w:t>
             </w:r>
           </w:p>
         </w:tc>
@@ -70,7 +70,7 @@
         <w:tc>
           <w:p>
             <w:r>
-              <w:t xml:space="preserve">Ngày sinh: </w:t>
+              <w:t>Ngày sinh: 1999-06-10</w:t>
             </w:r>
           </w:p>
         </w:tc>

</xml_diff>